<commit_message>
Add exercise 1.2: factorial timing with debug/release explanation
</commit_message>
<xml_diff>
--- a/1 лаба/1 лаба/отчет.docx
+++ b/1 лаба/1 лаба/отчет.docx
@@ -5,6 +5,7 @@
     <w:p>
       <w:pPr>
         <w:pStyle w:val="1"/>
+        <w:spacing w:before="0"/>
         <w:jc w:val="center"/>
       </w:pPr>
       <w:r>
@@ -13,6 +14,7 @@
     </w:p>
     <w:p>
       <w:pPr>
+        <w:spacing w:after="0"/>
         <w:rPr>
           <w:lang w:val="en-US"/>
         </w:rPr>
@@ -48,6 +50,7 @@
     </w:p>
     <w:p>
       <w:pPr>
+        <w:spacing w:after="0"/>
         <w:rPr>
           <w:lang w:val="en-US"/>
         </w:rPr>
@@ -73,6 +76,7 @@
     </w:p>
     <w:p>
       <w:pPr>
+        <w:spacing w:after="0"/>
         <w:rPr>
           <w:lang w:val="en-US"/>
         </w:rPr>
@@ -188,6 +192,7 @@
     </w:p>
     <w:p>
       <w:pPr>
+        <w:spacing w:after="0"/>
         <w:rPr>
           <w:lang w:val="en-US"/>
         </w:rPr>
@@ -203,6 +208,7 @@
     </w:p>
     <w:p>
       <w:pPr>
+        <w:spacing w:after="0"/>
         <w:rPr>
           <w:lang w:val="en-US"/>
         </w:rPr>
@@ -317,6 +323,9 @@
       </w:r>
     </w:p>
     <w:p>
+      <w:pPr>
+        <w:spacing w:after="0"/>
+      </w:pPr>
       <w:r>
         <w:rPr>
           <w:i/>
@@ -326,21 +335,30 @@
       </w:r>
     </w:p>
     <w:p>
+      <w:pPr>
+        <w:spacing w:after="0"/>
+      </w:pPr>
       <w:r>
         <w:t>Что выведет программа и почему?</w:t>
       </w:r>
     </w:p>
     <w:p>
+      <w:pPr>
+        <w:spacing w:after="0"/>
+      </w:pPr>
       <w:r>
         <w:t>Вывод программы:</w:t>
       </w:r>
     </w:p>
     <w:p>
+      <w:pPr>
+        <w:spacing w:after="0"/>
+      </w:pPr>
       <w:r>
         <w:drawing>
           <wp:inline distT="0" distB="0" distL="0" distR="0" wp14:anchorId="08E2480C" wp14:editId="5FF092E3">
-            <wp:extent cx="5419725" cy="3057177"/>
-            <wp:effectExtent l="0" t="0" r="0" b="0"/>
+            <wp:extent cx="4514137" cy="2546350"/>
+            <wp:effectExtent l="0" t="0" r="1270" b="6350"/>
             <wp:docPr id="1" name="Рисунок 1"/>
             <wp:cNvGraphicFramePr>
               <a:graphicFrameLocks xmlns:a="http://schemas.openxmlformats.org/drawingml/2006/main" noChangeAspect="1"/>
@@ -361,7 +379,7 @@
                   <pic:spPr>
                     <a:xfrm>
                       <a:off x="0" y="0"/>
-                      <a:ext cx="5429462" cy="3062670"/>
+                      <a:ext cx="4533099" cy="2557046"/>
                     </a:xfrm>
                     <a:prstGeom prst="rect">
                       <a:avLst/>
@@ -375,11 +393,17 @@
       </w:r>
     </w:p>
     <w:p>
+      <w:pPr>
+        <w:spacing w:after="0"/>
+      </w:pPr>
       <w:r>
         <w:t>Что происходит?</w:t>
       </w:r>
     </w:p>
     <w:p>
+      <w:pPr>
+        <w:spacing w:after="0"/>
+      </w:pPr>
       <w:r>
         <w:t>В код</w:t>
       </w:r>
@@ -498,11 +522,471 @@
       <w:r>
         <w:t xml:space="preserve"> тогда исправиться ошибка, и цикл продолжит свое выполнение бесконечно.</w:t>
       </w:r>
+    </w:p>
+    <w:p>
+      <w:pPr>
+        <w:pStyle w:val="2"/>
+      </w:pPr>
+      <w:r>
+        <w:t>Пункт 1.2 Упражнение 1</w:t>
+      </w:r>
+    </w:p>
+    <w:p>
+      <w:pPr>
+        <w:spacing w:after="0"/>
+      </w:pPr>
+      <w:r>
+        <w:t xml:space="preserve">Вычислить факториал 10! - 10 млн. раз. Замерить время выполнения программы в режиме </w:t>
+      </w:r>
+      <w:proofErr w:type="spellStart"/>
+      <w:r>
+        <w:t>debug</w:t>
+      </w:r>
+      <w:proofErr w:type="spellEnd"/>
+      <w:r>
+        <w:t xml:space="preserve"> и </w:t>
+      </w:r>
+      <w:proofErr w:type="spellStart"/>
+      <w:r>
+        <w:t>release</w:t>
+      </w:r>
+      <w:proofErr w:type="spellEnd"/>
+      <w:r>
+        <w:t xml:space="preserve"> версии. Объяснить результаты.</w:t>
+      </w:r>
+    </w:p>
+    <w:p>
+      <w:pPr>
+        <w:spacing w:after="0"/>
+      </w:pPr>
+      <w:r>
+        <w:t xml:space="preserve">В </w:t>
+      </w:r>
+      <w:proofErr w:type="spellStart"/>
+      <w:r>
+        <w:t>Visual</w:t>
+      </w:r>
+      <w:proofErr w:type="spellEnd"/>
+      <w:r>
+        <w:t> </w:t>
+      </w:r>
+      <w:proofErr w:type="spellStart"/>
+      <w:r>
+        <w:t>Studio</w:t>
+      </w:r>
+      <w:proofErr w:type="spellEnd"/>
+      <w:r>
+        <w:t xml:space="preserve"> создать консольное приложение С++. Для и</w:t>
+      </w:r>
+      <w:r>
+        <w:t>змерения времени использовать:</w:t>
+      </w:r>
+    </w:p>
+    <w:p>
+      <w:pPr>
+        <w:spacing w:after="0"/>
+        <w:rPr>
+          <w:lang w:val="en-US"/>
+        </w:rPr>
+      </w:pPr>
+      <w:r>
+        <w:rPr>
+          <w:i/>
+          <w:iCs/>
+          <w:lang w:val="en-US"/>
+        </w:rPr>
+        <w:lastRenderedPageBreak/>
+        <w:t>#include &lt;</w:t>
+      </w:r>
+      <w:proofErr w:type="spellStart"/>
+      <w:r>
+        <w:rPr>
+          <w:i/>
+          <w:iCs/>
+          <w:lang w:val="en-US"/>
+        </w:rPr>
+        <w:t>time.h</w:t>
+      </w:r>
+      <w:proofErr w:type="spellEnd"/>
+      <w:r>
+        <w:rPr>
+          <w:i/>
+          <w:iCs/>
+          <w:lang w:val="en-US"/>
+        </w:rPr>
+        <w:t>&gt;</w:t>
+      </w:r>
+    </w:p>
+    <w:p>
+      <w:pPr>
+        <w:spacing w:after="0"/>
+        <w:rPr>
+          <w:lang w:val="en-US"/>
+        </w:rPr>
+      </w:pPr>
+      <w:r>
+        <w:rPr>
+          <w:i/>
+          <w:iCs/>
+          <w:lang w:val="en-US"/>
+        </w:rPr>
+        <w:t>…</w:t>
+      </w:r>
+    </w:p>
+    <w:p>
+      <w:pPr>
+        <w:spacing w:after="0"/>
+        <w:rPr>
+          <w:lang w:val="en-US"/>
+        </w:rPr>
+      </w:pPr>
+      <w:proofErr w:type="spellStart"/>
+      <w:proofErr w:type="gramStart"/>
+      <w:r>
+        <w:rPr>
+          <w:i/>
+          <w:iCs/>
+          <w:lang w:val="en-US"/>
+        </w:rPr>
+        <w:t>clock_t</w:t>
+      </w:r>
+      <w:proofErr w:type="spellEnd"/>
+      <w:proofErr w:type="gramEnd"/>
+      <w:r>
+        <w:rPr>
+          <w:i/>
+          <w:iCs/>
+          <w:lang w:val="en-US"/>
+        </w:rPr>
+        <w:t xml:space="preserve"> start = clock();</w:t>
+      </w:r>
+    </w:p>
+    <w:p>
+      <w:pPr>
+        <w:spacing w:after="0"/>
+        <w:rPr>
+          <w:lang w:val="en-US"/>
+        </w:rPr>
+      </w:pPr>
+      <w:r>
+        <w:rPr>
+          <w:i/>
+          <w:iCs/>
+          <w:lang w:val="en-US"/>
+        </w:rPr>
+        <w:t>…</w:t>
+      </w:r>
+    </w:p>
+    <w:p>
+      <w:pPr>
+        <w:spacing w:after="0"/>
+        <w:rPr>
+          <w:lang w:val="en-US"/>
+        </w:rPr>
+      </w:pPr>
+      <w:proofErr w:type="spellStart"/>
+      <w:proofErr w:type="gramStart"/>
+      <w:r>
+        <w:rPr>
+          <w:i/>
+          <w:iCs/>
+          <w:lang w:val="en-US"/>
+        </w:rPr>
+        <w:t>clock_t</w:t>
+      </w:r>
+      <w:proofErr w:type="spellEnd"/>
+      <w:proofErr w:type="gramEnd"/>
+      <w:r>
+        <w:rPr>
+          <w:i/>
+          <w:iCs/>
+          <w:lang w:val="en-US"/>
+        </w:rPr>
+        <w:t xml:space="preserve"> end = clock();</w:t>
+      </w:r>
+    </w:p>
+    <w:p>
+      <w:pPr>
+        <w:spacing w:after="0"/>
+        <w:rPr>
+          <w:i/>
+          <w:iCs/>
+          <w:lang w:val="en-US"/>
+        </w:rPr>
+      </w:pPr>
+      <w:proofErr w:type="gramStart"/>
+      <w:r>
+        <w:rPr>
+          <w:i/>
+          <w:iCs/>
+          <w:lang w:val="en-US"/>
+        </w:rPr>
+        <w:t>double</w:t>
+      </w:r>
+      <w:proofErr w:type="gramEnd"/>
+      <w:r>
+        <w:rPr>
+          <w:i/>
+          <w:iCs/>
+          <w:lang w:val="en-US"/>
+        </w:rPr>
+        <w:t xml:space="preserve"> seconds = (double)(end - start) / CLOCKS_PER_SEC;</w:t>
+      </w:r>
+    </w:p>
+    <w:p>
+      <w:pPr>
+        <w:spacing w:after="0"/>
+      </w:pPr>
+      <w:r>
+        <w:t xml:space="preserve">Результат работы программы в режиме </w:t>
+      </w:r>
+      <w:r>
+        <w:rPr>
+          <w:lang w:val="en-US"/>
+        </w:rPr>
+        <w:t>debug</w:t>
+      </w:r>
+      <w:r>
+        <w:t xml:space="preserve"> </w:t>
+      </w:r>
+    </w:p>
+    <w:p>
+      <w:pPr>
+        <w:spacing w:after="0"/>
+      </w:pPr>
+      <w:r>
+        <w:drawing>
+          <wp:inline distT="0" distB="0" distL="0" distR="0" wp14:anchorId="668EEA77" wp14:editId="6AFA5F04">
+            <wp:extent cx="3597275" cy="1167048"/>
+            <wp:effectExtent l="0" t="0" r="3175" b="0"/>
+            <wp:docPr id="4" name="Рисунок 4"/>
+            <wp:cNvGraphicFramePr>
+              <a:graphicFrameLocks xmlns:a="http://schemas.openxmlformats.org/drawingml/2006/main" noChangeAspect="1"/>
+            </wp:cNvGraphicFramePr>
+            <a:graphic xmlns:a="http://schemas.openxmlformats.org/drawingml/2006/main">
+              <a:graphicData uri="http://schemas.openxmlformats.org/drawingml/2006/picture">
+                <pic:pic xmlns:pic="http://schemas.openxmlformats.org/drawingml/2006/picture">
+                  <pic:nvPicPr>
+                    <pic:cNvPr id="1" name=""/>
+                    <pic:cNvPicPr/>
+                  </pic:nvPicPr>
+                  <pic:blipFill>
+                    <a:blip r:embed="rId7"/>
+                    <a:stretch>
+                      <a:fillRect/>
+                    </a:stretch>
+                  </pic:blipFill>
+                  <pic:spPr>
+                    <a:xfrm>
+                      <a:off x="0" y="0"/>
+                      <a:ext cx="3630432" cy="1177805"/>
+                    </a:xfrm>
+                    <a:prstGeom prst="rect">
+                      <a:avLst/>
+                    </a:prstGeom>
+                  </pic:spPr>
+                </pic:pic>
+              </a:graphicData>
+            </a:graphic>
+          </wp:inline>
+        </w:drawing>
+      </w:r>
+    </w:p>
+    <w:p>
+      <w:pPr>
+        <w:spacing w:after="0"/>
+      </w:pPr>
+      <w:r>
+        <w:t xml:space="preserve">Результат работы программы в режиме </w:t>
+      </w:r>
+      <w:r>
+        <w:rPr>
+          <w:lang w:val="en-US"/>
+        </w:rPr>
+        <w:t>release</w:t>
+      </w:r>
+    </w:p>
+    <w:p>
+      <w:pPr>
+        <w:spacing w:after="0"/>
+      </w:pPr>
       <w:bookmarkStart w:id="0" w:name="_GoBack"/>
+      <w:r>
+        <w:drawing>
+          <wp:inline distT="0" distB="0" distL="0" distR="0" wp14:anchorId="5C94B178" wp14:editId="0E6D5EF6">
+            <wp:extent cx="3660775" cy="1214258"/>
+            <wp:effectExtent l="0" t="0" r="0" b="5080"/>
+            <wp:docPr id="5" name="Рисунок 5"/>
+            <wp:cNvGraphicFramePr>
+              <a:graphicFrameLocks xmlns:a="http://schemas.openxmlformats.org/drawingml/2006/main" noChangeAspect="1"/>
+            </wp:cNvGraphicFramePr>
+            <a:graphic xmlns:a="http://schemas.openxmlformats.org/drawingml/2006/main">
+              <a:graphicData uri="http://schemas.openxmlformats.org/drawingml/2006/picture">
+                <pic:pic xmlns:pic="http://schemas.openxmlformats.org/drawingml/2006/picture">
+                  <pic:nvPicPr>
+                    <pic:cNvPr id="1" name=""/>
+                    <pic:cNvPicPr/>
+                  </pic:nvPicPr>
+                  <pic:blipFill>
+                    <a:blip r:embed="rId8"/>
+                    <a:stretch>
+                      <a:fillRect/>
+                    </a:stretch>
+                  </pic:blipFill>
+                  <pic:spPr>
+                    <a:xfrm>
+                      <a:off x="0" y="0"/>
+                      <a:ext cx="3705188" cy="1228990"/>
+                    </a:xfrm>
+                    <a:prstGeom prst="rect">
+                      <a:avLst/>
+                    </a:prstGeom>
+                  </pic:spPr>
+                </pic:pic>
+              </a:graphicData>
+            </a:graphic>
+          </wp:inline>
+        </w:drawing>
+      </w:r>
       <w:bookmarkEnd w:id="0"/>
     </w:p>
+    <w:p>
+      <w:pPr>
+        <w:spacing w:after="0"/>
+      </w:pPr>
+      <w:r>
+        <w:t>Разница во времени связана с тем, как компилятор обрабатывает код в разных сборках.</w:t>
+      </w:r>
+    </w:p>
+    <w:p>
+      <w:pPr>
+        <w:spacing w:after="0"/>
+      </w:pPr>
+      <w:r>
+        <w:t xml:space="preserve">В </w:t>
+      </w:r>
+      <w:proofErr w:type="spellStart"/>
+      <w:r>
+        <w:t>Debug</w:t>
+      </w:r>
+      <w:proofErr w:type="spellEnd"/>
+      <w:r>
+        <w:t xml:space="preserve"> режиме компилятор полностью отключает оптимизации и добавляет множество дополнительных инструкций</w:t>
+      </w:r>
+      <w:r>
+        <w:t xml:space="preserve">, </w:t>
+      </w:r>
+      <w:r>
+        <w:t xml:space="preserve">предназначенных для помощи разработчику. Код выполняется практически в том виде, в котором он </w:t>
+      </w:r>
+      <w:r>
+        <w:t xml:space="preserve">был написан, </w:t>
+      </w:r>
+      <w:r>
+        <w:t>без каких-либо преобразований. Добавляются проверки границ массивов, инициализация переменных специальными</w:t>
+      </w:r>
+      <w:r>
+        <w:t xml:space="preserve"> з</w:t>
+      </w:r>
+      <w:r>
+        <w:t xml:space="preserve">начениями для отслеживания ошибок, сохраняется полная отладочная информация. Каждый вызов функции </w:t>
+      </w:r>
+      <w:proofErr w:type="spellStart"/>
+      <w:proofErr w:type="gramStart"/>
+      <w:r>
+        <w:t>factorial</w:t>
+      </w:r>
+      <w:proofErr w:type="spellEnd"/>
+      <w:r>
+        <w:t>(</w:t>
+      </w:r>
+      <w:proofErr w:type="gramEnd"/>
+      <w:r>
+        <w:t>)"</w:t>
+      </w:r>
+      <w:r>
+        <w:t xml:space="preserve"> </w:t>
+      </w:r>
+      <w:r>
+        <w:t>происходит как полноценный вызов с передачей параметров через стек и возвратом результата, что создает</w:t>
+      </w:r>
+      <w:r>
+        <w:t xml:space="preserve"> </w:t>
+      </w:r>
+      <w:r>
+        <w:t>значительные накладные расхо</w:t>
+      </w:r>
+      <w:r>
+        <w:t>ды при 10 миллионах повторений.</w:t>
+      </w:r>
+    </w:p>
+    <w:p>
+      <w:pPr>
+        <w:spacing w:after="0"/>
+      </w:pPr>
+      <w:r>
+        <w:t xml:space="preserve">В </w:t>
+      </w:r>
+      <w:proofErr w:type="spellStart"/>
+      <w:r>
+        <w:t>Release</w:t>
+      </w:r>
+      <w:proofErr w:type="spellEnd"/>
+      <w:r>
+        <w:t xml:space="preserve"> режиме компилятор агрессивно оптимизирует код для достижения максимальной производительности</w:t>
+      </w:r>
+      <w:r>
+        <w:t xml:space="preserve">. </w:t>
+      </w:r>
+      <w:r>
+        <w:t>Ключевой оптимизацией становится встраивание функций - вместо 10 миллио</w:t>
+      </w:r>
+      <w:r>
+        <w:t xml:space="preserve">нов вызовов </w:t>
+      </w:r>
+      <w:proofErr w:type="spellStart"/>
+      <w:proofErr w:type="gramStart"/>
+      <w:r>
+        <w:t>factorial</w:t>
+      </w:r>
+      <w:proofErr w:type="spellEnd"/>
+      <w:r>
+        <w:t>(</w:t>
+      </w:r>
+      <w:proofErr w:type="gramEnd"/>
+      <w:r>
+        <w:t xml:space="preserve">), ее </w:t>
+      </w:r>
+      <w:r>
+        <w:lastRenderedPageBreak/>
+        <w:t xml:space="preserve">код </w:t>
+      </w:r>
+      <w:r>
+        <w:t xml:space="preserve">непосредственно вставляется в цикл, что устраняет накладные расходы. Также применяется развертывание циклов, </w:t>
+      </w:r>
+      <w:r>
+        <w:t>когда</w:t>
+      </w:r>
+      <w:r>
+        <w:t xml:space="preserve"> несколько итераций объединяются в одну, и переменные размещаются в регистрах процессора для быстрого</w:t>
+      </w:r>
+      <w:r>
+        <w:t xml:space="preserve"> </w:t>
+      </w:r>
+      <w:r>
+        <w:t xml:space="preserve">доступа. Все эти преобразования приводят к тому, что </w:t>
+      </w:r>
+      <w:proofErr w:type="spellStart"/>
+      <w:r>
+        <w:t>Release</w:t>
+      </w:r>
+      <w:proofErr w:type="spellEnd"/>
+      <w:r>
+        <w:t xml:space="preserve"> версия выполняется в 3-10 раз быстрее.</w:t>
+      </w:r>
+    </w:p>
     <w:sectPr>
-      <w:headerReference w:type="first" r:id="rId7"/>
+      <w:headerReference w:type="first" r:id="rId9"/>
       <w:pgSz w:w="11906" w:h="16838"/>
       <w:pgMar w:top="1134" w:right="850" w:bottom="1134" w:left="1701" w:header="708" w:footer="708" w:gutter="0"/>
       <w:cols w:space="708"/>

</xml_diff>

<commit_message>
Add exercise 1.3: multithreading comparison with sequential vs parallel execution
</commit_message>
<xml_diff>
--- a/1 лаба/1 лаба/отчет.docx
+++ b/1 лаба/1 лаба/отчет.docx
@@ -810,7 +810,6 @@
       <w:pPr>
         <w:spacing w:after="0"/>
       </w:pPr>
-      <w:bookmarkStart w:id="0" w:name="_GoBack"/>
       <w:r>
         <w:drawing>
           <wp:inline distT="0" distB="0" distL="0" distR="0" wp14:anchorId="5C94B178" wp14:editId="0E6D5EF6">
@@ -848,7 +847,6 @@
           </wp:inline>
         </w:drawing>
       </w:r>
-      <w:bookmarkEnd w:id="0"/>
     </w:p>
     <w:p>
       <w:pPr>
@@ -985,8 +983,597 @@
         <w:t xml:space="preserve"> версия выполняется в 3-10 раз быстрее.</w:t>
       </w:r>
     </w:p>
+    <w:p>
+      <w:pPr>
+        <w:pStyle w:val="2"/>
+      </w:pPr>
+      <w:r>
+        <w:t>Пункт 1.3 Упражнение 2</w:t>
+      </w:r>
+    </w:p>
+    <w:p>
+      <w:pPr>
+        <w:spacing w:after="0"/>
+      </w:pPr>
+      <w:r>
+        <w:t>Создать 2 потока следующим способом:</w:t>
+      </w:r>
+    </w:p>
+    <w:p>
+      <w:pPr>
+        <w:spacing w:after="0"/>
+        <w:rPr>
+          <w:lang w:val="en-US"/>
+        </w:rPr>
+      </w:pPr>
+      <w:r>
+        <w:rPr>
+          <w:i/>
+          <w:iCs/>
+          <w:lang w:val="en-US"/>
+        </w:rPr>
+        <w:t>#include &lt;thread&gt;</w:t>
+      </w:r>
+    </w:p>
+    <w:p>
+      <w:pPr>
+        <w:spacing w:after="0"/>
+        <w:rPr>
+          <w:lang w:val="en-US"/>
+        </w:rPr>
+      </w:pPr>
+      <w:r>
+        <w:rPr>
+          <w:i/>
+          <w:iCs/>
+          <w:lang w:val="en-US"/>
+        </w:rPr>
+        <w:t>#include &lt;</w:t>
+      </w:r>
+      <w:proofErr w:type="spellStart"/>
+      <w:r>
+        <w:rPr>
+          <w:i/>
+          <w:iCs/>
+          <w:lang w:val="en-US"/>
+        </w:rPr>
+        <w:t>mutex</w:t>
+      </w:r>
+      <w:proofErr w:type="spellEnd"/>
+      <w:r>
+        <w:rPr>
+          <w:i/>
+          <w:iCs/>
+          <w:lang w:val="en-US"/>
+        </w:rPr>
+        <w:t>&gt;</w:t>
+      </w:r>
+    </w:p>
+    <w:p>
+      <w:pPr>
+        <w:spacing w:after="0"/>
+        <w:rPr>
+          <w:lang w:val="en-US"/>
+        </w:rPr>
+      </w:pPr>
+      <w:r>
+        <w:rPr>
+          <w:i/>
+          <w:iCs/>
+          <w:lang w:val="en-US"/>
+        </w:rPr>
+        <w:t>#include &lt;string&gt;</w:t>
+      </w:r>
+    </w:p>
+    <w:p>
+      <w:pPr>
+        <w:spacing w:after="0"/>
+        <w:rPr>
+          <w:lang w:val="en-US"/>
+        </w:rPr>
+      </w:pPr>
+      <w:proofErr w:type="gramStart"/>
+      <w:r>
+        <w:rPr>
+          <w:i/>
+          <w:iCs/>
+          <w:lang w:val="en-US"/>
+        </w:rPr>
+        <w:t>void</w:t>
+      </w:r>
+      <w:proofErr w:type="gramEnd"/>
+      <w:r>
+        <w:rPr>
+          <w:i/>
+          <w:iCs/>
+          <w:lang w:val="en-US"/>
+        </w:rPr>
+        <w:t> </w:t>
+      </w:r>
+      <w:proofErr w:type="spellStart"/>
+      <w:r>
+        <w:rPr>
+          <w:i/>
+          <w:iCs/>
+          <w:lang w:val="en-US"/>
+        </w:rPr>
+        <w:t>Func</w:t>
+      </w:r>
+      <w:proofErr w:type="spellEnd"/>
+      <w:r>
+        <w:rPr>
+          <w:i/>
+          <w:iCs/>
+          <w:lang w:val="en-US"/>
+        </w:rPr>
+        <w:t>(string name)</w:t>
+      </w:r>
+    </w:p>
+    <w:p>
+      <w:pPr>
+        <w:spacing w:after="0"/>
+        <w:rPr>
+          <w:lang w:val="en-US"/>
+        </w:rPr>
+      </w:pPr>
+      <w:r>
+        <w:rPr>
+          <w:i/>
+          <w:iCs/>
+          <w:lang w:val="en-US"/>
+        </w:rPr>
+        <w:t>{</w:t>
+      </w:r>
+    </w:p>
+    <w:p>
+      <w:pPr>
+        <w:spacing w:after="0"/>
+        <w:rPr>
+          <w:lang w:val="en-US"/>
+        </w:rPr>
+      </w:pPr>
+      <w:r>
+        <w:rPr>
+          <w:i/>
+          <w:iCs/>
+          <w:lang w:val="en-US"/>
+        </w:rPr>
+        <w:t>   ...</w:t>
+      </w:r>
+    </w:p>
+    <w:p>
+      <w:pPr>
+        <w:spacing w:after="0"/>
+        <w:rPr>
+          <w:lang w:val="en-US"/>
+        </w:rPr>
+      </w:pPr>
+      <w:r>
+        <w:rPr>
+          <w:i/>
+          <w:iCs/>
+          <w:lang w:val="en-US"/>
+        </w:rPr>
+        <w:t>}</w:t>
+      </w:r>
+    </w:p>
+    <w:p>
+      <w:pPr>
+        <w:spacing w:after="0"/>
+        <w:rPr>
+          <w:lang w:val="en-US"/>
+        </w:rPr>
+      </w:pPr>
+      <w:proofErr w:type="spellStart"/>
+      <w:proofErr w:type="gramStart"/>
+      <w:r>
+        <w:rPr>
+          <w:i/>
+          <w:iCs/>
+          <w:lang w:val="en-US"/>
+        </w:rPr>
+        <w:t>int</w:t>
+      </w:r>
+      <w:proofErr w:type="spellEnd"/>
+      <w:proofErr w:type="gramEnd"/>
+      <w:r>
+        <w:rPr>
+          <w:i/>
+          <w:iCs/>
+          <w:lang w:val="en-US"/>
+        </w:rPr>
+        <w:t xml:space="preserve"> main()</w:t>
+      </w:r>
+    </w:p>
+    <w:p>
+      <w:pPr>
+        <w:spacing w:after="0"/>
+      </w:pPr>
+      <w:r>
+        <w:rPr>
+          <w:i/>
+          <w:iCs/>
+        </w:rPr>
+        <w:t>{</w:t>
+      </w:r>
+    </w:p>
+    <w:p>
+      <w:pPr>
+        <w:spacing w:after="0"/>
+        <w:rPr>
+          <w:lang w:val="en-US"/>
+        </w:rPr>
+      </w:pPr>
+      <w:r>
+        <w:rPr>
+          <w:i/>
+          <w:iCs/>
+          <w:lang w:val="en-US"/>
+        </w:rPr>
+        <w:t xml:space="preserve">    </w:t>
+      </w:r>
+      <w:proofErr w:type="spellStart"/>
+      <w:r>
+        <w:rPr>
+          <w:i/>
+          <w:iCs/>
+          <w:lang w:val="en-US"/>
+        </w:rPr>
+        <w:t>std</w:t>
+      </w:r>
+      <w:proofErr w:type="spellEnd"/>
+      <w:r>
+        <w:rPr>
+          <w:i/>
+          <w:iCs/>
+          <w:lang w:val="en-US"/>
+        </w:rPr>
+        <w:t xml:space="preserve">::thread </w:t>
+      </w:r>
+      <w:proofErr w:type="gramStart"/>
+      <w:r>
+        <w:rPr>
+          <w:i/>
+          <w:iCs/>
+          <w:lang w:val="en-US"/>
+        </w:rPr>
+        <w:t>thread1(</w:t>
+      </w:r>
+      <w:proofErr w:type="spellStart"/>
+      <w:proofErr w:type="gramEnd"/>
+      <w:r>
+        <w:rPr>
+          <w:i/>
+          <w:iCs/>
+          <w:lang w:val="en-US"/>
+        </w:rPr>
+        <w:t>Func</w:t>
+      </w:r>
+      <w:proofErr w:type="spellEnd"/>
+      <w:r>
+        <w:rPr>
+          <w:i/>
+          <w:iCs/>
+          <w:lang w:val="en-US"/>
+        </w:rPr>
+        <w:t>, "t1");</w:t>
+      </w:r>
+    </w:p>
+    <w:p>
+      <w:pPr>
+        <w:spacing w:after="0"/>
+        <w:rPr>
+          <w:lang w:val="en-US"/>
+        </w:rPr>
+      </w:pPr>
+      <w:r>
+        <w:rPr>
+          <w:i/>
+          <w:iCs/>
+          <w:lang w:val="en-US"/>
+        </w:rPr>
+        <w:t xml:space="preserve">    </w:t>
+      </w:r>
+      <w:proofErr w:type="spellStart"/>
+      <w:r>
+        <w:rPr>
+          <w:i/>
+          <w:iCs/>
+          <w:lang w:val="en-US"/>
+        </w:rPr>
+        <w:t>std</w:t>
+      </w:r>
+      <w:proofErr w:type="spellEnd"/>
+      <w:r>
+        <w:rPr>
+          <w:i/>
+          <w:iCs/>
+          <w:lang w:val="en-US"/>
+        </w:rPr>
+        <w:t xml:space="preserve">::thread </w:t>
+      </w:r>
+      <w:proofErr w:type="gramStart"/>
+      <w:r>
+        <w:rPr>
+          <w:i/>
+          <w:iCs/>
+          <w:lang w:val="en-US"/>
+        </w:rPr>
+        <w:t>thread2(</w:t>
+      </w:r>
+      <w:proofErr w:type="spellStart"/>
+      <w:proofErr w:type="gramEnd"/>
+      <w:r>
+        <w:rPr>
+          <w:i/>
+          <w:iCs/>
+          <w:lang w:val="en-US"/>
+        </w:rPr>
+        <w:t>Func</w:t>
+      </w:r>
+      <w:proofErr w:type="spellEnd"/>
+      <w:r>
+        <w:rPr>
+          <w:i/>
+          <w:iCs/>
+          <w:lang w:val="en-US"/>
+        </w:rPr>
+        <w:t>, "t2");</w:t>
+      </w:r>
+    </w:p>
+    <w:p>
+      <w:pPr>
+        <w:spacing w:after="0"/>
+        <w:rPr>
+          <w:lang w:val="en-US"/>
+        </w:rPr>
+      </w:pPr>
+      <w:r>
+        <w:rPr>
+          <w:i/>
+          <w:iCs/>
+          <w:lang w:val="en-US"/>
+        </w:rPr>
+        <w:t xml:space="preserve">    </w:t>
+      </w:r>
+      <w:proofErr w:type="gramStart"/>
+      <w:r>
+        <w:rPr>
+          <w:i/>
+          <w:iCs/>
+          <w:lang w:val="en-US"/>
+        </w:rPr>
+        <w:t>thread1.join(</w:t>
+      </w:r>
+      <w:proofErr w:type="gramEnd"/>
+      <w:r>
+        <w:rPr>
+          <w:i/>
+          <w:iCs/>
+          <w:lang w:val="en-US"/>
+        </w:rPr>
+        <w:t>);</w:t>
+      </w:r>
+    </w:p>
+    <w:p>
+      <w:pPr>
+        <w:spacing w:after="0"/>
+        <w:rPr>
+          <w:lang w:val="en-US"/>
+        </w:rPr>
+      </w:pPr>
+      <w:r>
+        <w:rPr>
+          <w:i/>
+          <w:iCs/>
+          <w:lang w:val="en-US"/>
+        </w:rPr>
+        <w:t xml:space="preserve">    </w:t>
+      </w:r>
+      <w:proofErr w:type="gramStart"/>
+      <w:r>
+        <w:rPr>
+          <w:i/>
+          <w:iCs/>
+          <w:lang w:val="en-US"/>
+        </w:rPr>
+        <w:t>thread2.join(</w:t>
+      </w:r>
+      <w:proofErr w:type="gramEnd"/>
+      <w:r>
+        <w:rPr>
+          <w:i/>
+          <w:iCs/>
+          <w:lang w:val="en-US"/>
+        </w:rPr>
+        <w:t>);</w:t>
+      </w:r>
+    </w:p>
+    <w:p>
+      <w:pPr>
+        <w:spacing w:after="0"/>
+        <w:rPr>
+          <w:lang w:val="en-US"/>
+        </w:rPr>
+      </w:pPr>
+      <w:r>
+        <w:rPr>
+          <w:i/>
+          <w:iCs/>
+          <w:lang w:val="en-US"/>
+        </w:rPr>
+        <w:t xml:space="preserve">    </w:t>
+      </w:r>
+      <w:proofErr w:type="gramStart"/>
+      <w:r>
+        <w:rPr>
+          <w:i/>
+          <w:iCs/>
+          <w:lang w:val="en-US"/>
+        </w:rPr>
+        <w:t>system(</w:t>
+      </w:r>
+      <w:proofErr w:type="gramEnd"/>
+      <w:r>
+        <w:rPr>
+          <w:i/>
+          <w:iCs/>
+          <w:lang w:val="en-US"/>
+        </w:rPr>
+        <w:t>"pause");</w:t>
+      </w:r>
+    </w:p>
+    <w:p>
+      <w:pPr>
+        <w:spacing w:after="0"/>
+      </w:pPr>
+      <w:r>
+        <w:rPr>
+          <w:i/>
+          <w:iCs/>
+        </w:rPr>
+        <w:t>}</w:t>
+      </w:r>
+    </w:p>
+    <w:p>
+      <w:pPr>
+        <w:spacing w:after="0"/>
+      </w:pPr>
+      <w:r>
+        <w:t xml:space="preserve">где </w:t>
+      </w:r>
+      <w:proofErr w:type="spellStart"/>
+      <w:r>
+        <w:t>Func</w:t>
+      </w:r>
+      <w:proofErr w:type="spellEnd"/>
+      <w:r>
+        <w:t xml:space="preserve"> функция, вычисления факториала.</w:t>
+      </w:r>
+    </w:p>
+    <w:p>
+      <w:pPr>
+        <w:spacing w:after="0"/>
+      </w:pPr>
+      <w:r>
+        <w:t>Замерьте вр</w:t>
+      </w:r>
+      <w:r>
+        <w:t>емя выполнения всей программы.</w:t>
+      </w:r>
+      <w:r>
+        <w:t xml:space="preserve"> </w:t>
+      </w:r>
+      <w:r>
+        <w:t xml:space="preserve">Запустите вызов функции </w:t>
+      </w:r>
+      <w:proofErr w:type="spellStart"/>
+      <w:r>
+        <w:t>Func</w:t>
+      </w:r>
+      <w:proofErr w:type="spellEnd"/>
+      <w:r>
+        <w:t xml:space="preserve"> два раза последовательно. Замерьте время и сравните с запуском в параллельных потоках.</w:t>
+      </w:r>
+    </w:p>
+    <w:p>
+      <w:pPr>
+        <w:spacing w:after="0"/>
+      </w:pPr>
+      <w:r>
+        <w:t>Результат работы программы:</w:t>
+      </w:r>
+    </w:p>
+    <w:p>
+      <w:pPr>
+        <w:spacing w:after="0"/>
+      </w:pPr>
+      <w:r>
+        <w:lastRenderedPageBreak/>
+        <w:drawing>
+          <wp:inline distT="0" distB="0" distL="0" distR="0" wp14:anchorId="51C456B3" wp14:editId="166DB7A7">
+            <wp:extent cx="3898900" cy="2426862"/>
+            <wp:effectExtent l="0" t="0" r="6350" b="0"/>
+            <wp:docPr id="6" name="Рисунок 6"/>
+            <wp:cNvGraphicFramePr>
+              <a:graphicFrameLocks xmlns:a="http://schemas.openxmlformats.org/drawingml/2006/main" noChangeAspect="1"/>
+            </wp:cNvGraphicFramePr>
+            <a:graphic xmlns:a="http://schemas.openxmlformats.org/drawingml/2006/main">
+              <a:graphicData uri="http://schemas.openxmlformats.org/drawingml/2006/picture">
+                <pic:pic xmlns:pic="http://schemas.openxmlformats.org/drawingml/2006/picture">
+                  <pic:nvPicPr>
+                    <pic:cNvPr id="1" name=""/>
+                    <pic:cNvPicPr/>
+                  </pic:nvPicPr>
+                  <pic:blipFill>
+                    <a:blip r:embed="rId9"/>
+                    <a:stretch>
+                      <a:fillRect/>
+                    </a:stretch>
+                  </pic:blipFill>
+                  <pic:spPr>
+                    <a:xfrm>
+                      <a:off x="0" y="0"/>
+                      <a:ext cx="3918925" cy="2439327"/>
+                    </a:xfrm>
+                    <a:prstGeom prst="rect">
+                      <a:avLst/>
+                    </a:prstGeom>
+                  </pic:spPr>
+                </pic:pic>
+              </a:graphicData>
+            </a:graphic>
+          </wp:inline>
+        </w:drawing>
+      </w:r>
+    </w:p>
+    <w:p>
+      <w:pPr>
+        <w:spacing w:after="0"/>
+      </w:pPr>
+      <w:r>
+        <w:rPr>
+          <w:bCs/>
+        </w:rPr>
+        <w:t>Разница между последовательным и параллельным выполнением:</w:t>
+      </w:r>
+    </w:p>
+    <w:p>
+      <w:pPr>
+        <w:spacing w:after="0"/>
+      </w:pPr>
+      <w:r>
+        <w:t xml:space="preserve">При последовательном выполнении функция </w:t>
+      </w:r>
+      <w:proofErr w:type="spellStart"/>
+      <w:r>
+        <w:t>Func</w:t>
+      </w:r>
+      <w:proofErr w:type="spellEnd"/>
+      <w:r>
+        <w:t xml:space="preserve"> вызывается два раза друг за другом в основном потоке. Второй вызов начинается только после полного завер</w:t>
+      </w:r>
+      <w:bookmarkStart w:id="0" w:name="_GoBack"/>
+      <w:bookmarkEnd w:id="0"/>
+      <w:r>
+        <w:t>шения первого. Общее время выполнения примерно равно сумме времени двух вызовов.</w:t>
+      </w:r>
+    </w:p>
+    <w:p>
+      <w:pPr>
+        <w:spacing w:after="0"/>
+      </w:pPr>
+      <w:r>
+        <w:t>При параллельном выполнении создаются два отдельных потока, которые могут выполняться одновременно на разных ядрах процессора. Это позволяет сократить общее время выполнения, особенно на многоядерных системах.</w:t>
+      </w:r>
+    </w:p>
+    <w:p>
+      <w:pPr>
+        <w:spacing w:after="0"/>
+      </w:pPr>
+    </w:p>
     <w:sectPr>
-      <w:headerReference w:type="first" r:id="rId9"/>
+      <w:headerReference w:type="first" r:id="rId10"/>
       <w:pgSz w:w="11906" w:h="16838"/>
       <w:pgMar w:top="1134" w:right="850" w:bottom="1134" w:left="1701" w:header="708" w:footer="708" w:gutter="0"/>
       <w:cols w:space="708"/>

</xml_diff>

<commit_message>
Implement core logic: fatmen eating with mutex, cook replenishing dishes, and all termination conditions
</commit_message>
<xml_diff>
--- a/1 лаба/1 лаба/отчет.docx
+++ b/1 лаба/1 лаба/отчет.docx
@@ -14,6 +14,88 @@
     </w:p>
     <w:p>
       <w:pPr>
+        <w:ind w:firstLine="0"/>
+      </w:pPr>
+      <w:proofErr w:type="spellStart"/>
+      <w:r>
+        <w:rPr>
+          <w:lang w:val="en-US"/>
+        </w:rPr>
+        <w:t>Github</w:t>
+      </w:r>
+      <w:proofErr w:type="spellEnd"/>
+      <w:r>
+        <w:t xml:space="preserve">: </w:t>
+      </w:r>
+      <w:r>
+        <w:rPr>
+          <w:lang w:val="en-US"/>
+        </w:rPr>
+        <w:t>https</w:t>
+      </w:r>
+      <w:r>
+        <w:t>://</w:t>
+      </w:r>
+      <w:proofErr w:type="spellStart"/>
+      <w:r>
+        <w:rPr>
+          <w:lang w:val="en-US"/>
+        </w:rPr>
+        <w:t>github</w:t>
+      </w:r>
+      <w:proofErr w:type="spellEnd"/>
+      <w:r>
+        <w:t>.</w:t>
+      </w:r>
+      <w:r>
+        <w:rPr>
+          <w:lang w:val="en-US"/>
+        </w:rPr>
+        <w:t>com</w:t>
+      </w:r>
+      <w:r>
+        <w:t>/</w:t>
+      </w:r>
+      <w:proofErr w:type="spellStart"/>
+      <w:r>
+        <w:rPr>
+          <w:lang w:val="en-US"/>
+        </w:rPr>
+        <w:t>LizaVeremeva</w:t>
+      </w:r>
+      <w:proofErr w:type="spellEnd"/>
+      <w:r>
+        <w:t>/-</w:t>
+      </w:r>
+      <w:r>
+        <w:rPr>
+          <w:lang w:val="en-US"/>
+        </w:rPr>
+        <w:t>Real</w:t>
+      </w:r>
+      <w:r>
+        <w:t>-</w:t>
+      </w:r>
+      <w:r>
+        <w:rPr>
+          <w:lang w:val="en-US"/>
+        </w:rPr>
+        <w:t>Time</w:t>
+      </w:r>
+      <w:r>
+        <w:t>-</w:t>
+      </w:r>
+      <w:r>
+        <w:rPr>
+          <w:lang w:val="en-US"/>
+        </w:rPr>
+        <w:t>Systems</w:t>
+      </w:r>
+      <w:bookmarkStart w:id="0" w:name="_GoBack"/>
+      <w:bookmarkEnd w:id="0"/>
+    </w:p>
+    <w:p>
+      <w:pPr>
         <w:spacing w:after="0"/>
         <w:rPr>
           <w:lang w:val="en-US"/>
@@ -355,6 +437,10 @@
         <w:spacing w:after="0"/>
       </w:pPr>
       <w:r>
+        <w:rPr>
+          <w:noProof/>
+          <w:lang w:eastAsia="ru-RU"/>
+        </w:rPr>
         <w:drawing>
           <wp:inline distT="0" distB="0" distL="0" distR="0" wp14:anchorId="08E2480C" wp14:editId="5FF092E3">
             <wp:extent cx="4514137" cy="2546350"/>
@@ -560,6 +646,7 @@
         <w:spacing w:after="0"/>
       </w:pPr>
       <w:r>
+        <w:lastRenderedPageBreak/>
         <w:t xml:space="preserve">В </w:t>
       </w:r>
       <w:proofErr w:type="spellStart"/>
@@ -595,7 +682,6 @@
           <w:iCs/>
           <w:lang w:val="en-US"/>
         </w:rPr>
-        <w:lastRenderedPageBreak/>
         <w:t>#include &lt;</w:t>
       </w:r>
       <w:proofErr w:type="spellStart"/>
@@ -755,6 +841,10 @@
         <w:spacing w:after="0"/>
       </w:pPr>
       <w:r>
+        <w:rPr>
+          <w:noProof/>
+          <w:lang w:eastAsia="ru-RU"/>
+        </w:rPr>
         <w:drawing>
           <wp:inline distT="0" distB="0" distL="0" distR="0" wp14:anchorId="668EEA77" wp14:editId="6AFA5F04">
             <wp:extent cx="3597275" cy="1167048"/>
@@ -811,6 +901,10 @@
         <w:spacing w:after="0"/>
       </w:pPr>
       <w:r>
+        <w:rPr>
+          <w:noProof/>
+          <w:lang w:eastAsia="ru-RU"/>
+        </w:rPr>
         <w:drawing>
           <wp:inline distT="0" distB="0" distL="0" distR="0" wp14:anchorId="5C94B178" wp14:editId="0E6D5EF6">
             <wp:extent cx="3660775" cy="1214258"/>
@@ -923,6 +1017,7 @@
         <w:spacing w:after="0"/>
       </w:pPr>
       <w:r>
+        <w:lastRenderedPageBreak/>
         <w:t xml:space="preserve">В </w:t>
       </w:r>
       <w:proofErr w:type="spellStart"/>
@@ -953,11 +1048,7 @@
       </w:r>
       <w:proofErr w:type="gramEnd"/>
       <w:r>
-        <w:t xml:space="preserve">), ее </w:t>
-      </w:r>
-      <w:r>
-        <w:lastRenderedPageBreak/>
-        <w:t xml:space="preserve">код </w:t>
+        <w:t xml:space="preserve">), ее код </w:t>
       </w:r>
       <w:r>
         <w:t xml:space="preserve">непосредственно вставляется в цикл, что устраняет накладные расходы. Также применяется развертывание циклов, </w:t>
@@ -1188,11 +1279,15 @@
     <w:p>
       <w:pPr>
         <w:spacing w:after="0"/>
-      </w:pPr>
-      <w:r>
-        <w:rPr>
-          <w:i/>
-          <w:iCs/>
+        <w:rPr>
+          <w:lang w:val="en-US"/>
+        </w:rPr>
+      </w:pPr>
+      <w:r>
+        <w:rPr>
+          <w:i/>
+          <w:iCs/>
+          <w:lang w:val="en-US"/>
         </w:rPr>
         <w:t>{</w:t>
       </w:r>
@@ -1489,6 +1584,10 @@
         <w:spacing w:after="0"/>
       </w:pPr>
       <w:r>
+        <w:rPr>
+          <w:noProof/>
+          <w:lang w:eastAsia="ru-RU"/>
+        </w:rPr>
         <w:lastRenderedPageBreak/>
         <w:drawing>
           <wp:inline distT="0" distB="0" distL="0" distR="0" wp14:anchorId="51C456B3" wp14:editId="166DB7A7">
@@ -1551,12 +1650,7 @@
       </w:r>
       <w:proofErr w:type="spellEnd"/>
       <w:r>
-        <w:t xml:space="preserve"> вызывается два раза друг за другом в основном потоке. Второй вызов начинается только после полного завер</w:t>
-      </w:r>
-      <w:bookmarkStart w:id="0" w:name="_GoBack"/>
-      <w:bookmarkEnd w:id="0"/>
-      <w:r>
-        <w:t>шения первого. Общее время выполнения примерно равно сумме времени двух вызовов.</w:t>
+        <w:t xml:space="preserve"> вызывается два раза друг за другом в основном потоке. Второй вызов начинается только после полного завершения первого. Общее время выполнения примерно равно сумме времени двух вызовов.</w:t>
       </w:r>
     </w:p>
     <w:p>
@@ -2098,6 +2192,7 @@
   <w:style w:type="character" w:default="1" w:styleId="a0">
     <w:name w:val="Default Paragraph Font"/>
     <w:uiPriority w:val="1"/>
+    <w:semiHidden/>
     <w:unhideWhenUsed/>
   </w:style>
   <w:style w:type="table" w:default="1" w:styleId="a1">

</xml_diff>